<commit_message>
modifications based on the feedback from editors
</commit_message>
<xml_diff>
--- a/_extensions/hsz/custom-reference-doc.docx
+++ b/_extensions/hsz/custom-reference-doc.docx
@@ -277,7 +277,21 @@
             <w:rStyle w:val="Hiperhivatkozs"/>
             <w:rFonts w:cs="Times New Roman"/>
           </w:rPr>
-          <w:t xml:space="preserve"> Hyperlink </w:t>
+          <w:t xml:space="preserve"> H</w:t>
+        </w:r>
+        <w:r>
+          <w:rPr>
+            <w:rStyle w:val="Hiperhivatkozs"/>
+            <w:rFonts w:cs="Times New Roman"/>
+          </w:rPr>
+          <w:t>y</w:t>
+        </w:r>
+        <w:r>
+          <w:rPr>
+            <w:rStyle w:val="Hiperhivatkozs"/>
+            <w:rFonts w:cs="Times New Roman"/>
+          </w:rPr>
+          <w:t xml:space="preserve">perlink </w:t>
         </w:r>
       </w:hyperlink>
       <w:r>
@@ -329,11 +343,10 @@
         <w:tblW w:w="0" w:type="pct"/>
         <w:jc w:val="center"/>
         <w:tblLook w:val="07E0" w:firstRow="1" w:lastRow="1" w:firstColumn="1" w:lastColumn="1" w:noHBand="1" w:noVBand="1"/>
-        <w:tblCaption w:val="Table caption."/>
       </w:tblPr>
       <w:tblGrid>
-        <w:gridCol w:w="747"/>
-        <w:gridCol w:w="747"/>
+        <w:gridCol w:w="730"/>
+        <w:gridCol w:w="730"/>
       </w:tblGrid>
       <w:tr>
         <w:trPr>
@@ -611,7 +624,7 @@
   <w:abstractNum w:abstractNumId="0" w15:restartNumberingAfterBreak="0">
     <w:nsid w:val="FFFFFF7C"/>
     <w:multiLevelType w:val="singleLevel"/>
-    <w:tmpl w:val="C3680AD4"/>
+    <w:tmpl w:val="13621930"/>
     <w:lvl w:ilvl="0">
       <w:start w:val="1"/>
       <w:numFmt w:val="decimal"/>
@@ -628,7 +641,7 @@
   <w:abstractNum w:abstractNumId="1" w15:restartNumberingAfterBreak="0">
     <w:nsid w:val="FFFFFF7D"/>
     <w:multiLevelType w:val="singleLevel"/>
-    <w:tmpl w:val="4BE279F6"/>
+    <w:tmpl w:val="F8C06344"/>
     <w:lvl w:ilvl="0">
       <w:start w:val="1"/>
       <w:numFmt w:val="decimal"/>
@@ -645,7 +658,7 @@
   <w:abstractNum w:abstractNumId="2" w15:restartNumberingAfterBreak="0">
     <w:nsid w:val="FFFFFF7E"/>
     <w:multiLevelType w:val="singleLevel"/>
-    <w:tmpl w:val="191CAA0A"/>
+    <w:tmpl w:val="E2649D86"/>
     <w:lvl w:ilvl="0">
       <w:start w:val="1"/>
       <w:numFmt w:val="decimal"/>
@@ -662,7 +675,7 @@
   <w:abstractNum w:abstractNumId="3" w15:restartNumberingAfterBreak="0">
     <w:nsid w:val="FFFFFF7F"/>
     <w:multiLevelType w:val="singleLevel"/>
-    <w:tmpl w:val="8B301638"/>
+    <w:tmpl w:val="C2B056BE"/>
     <w:lvl w:ilvl="0">
       <w:start w:val="1"/>
       <w:numFmt w:val="decimal"/>
@@ -679,7 +692,7 @@
   <w:abstractNum w:abstractNumId="4" w15:restartNumberingAfterBreak="0">
     <w:nsid w:val="FFFFFF80"/>
     <w:multiLevelType w:val="singleLevel"/>
-    <w:tmpl w:val="C39830C2"/>
+    <w:tmpl w:val="F790D4CA"/>
     <w:lvl w:ilvl="0">
       <w:start w:val="1"/>
       <w:numFmt w:val="bullet"/>
@@ -699,7 +712,7 @@
   <w:abstractNum w:abstractNumId="5" w15:restartNumberingAfterBreak="0">
     <w:nsid w:val="FFFFFF81"/>
     <w:multiLevelType w:val="singleLevel"/>
-    <w:tmpl w:val="55842FAC"/>
+    <w:tmpl w:val="91448BD4"/>
     <w:lvl w:ilvl="0">
       <w:start w:val="1"/>
       <w:numFmt w:val="bullet"/>
@@ -719,7 +732,7 @@
   <w:abstractNum w:abstractNumId="6" w15:restartNumberingAfterBreak="0">
     <w:nsid w:val="FFFFFF82"/>
     <w:multiLevelType w:val="singleLevel"/>
-    <w:tmpl w:val="34DA0760"/>
+    <w:tmpl w:val="A3E637D4"/>
     <w:lvl w:ilvl="0">
       <w:start w:val="1"/>
       <w:numFmt w:val="bullet"/>
@@ -739,7 +752,7 @@
   <w:abstractNum w:abstractNumId="7" w15:restartNumberingAfterBreak="0">
     <w:nsid w:val="FFFFFF83"/>
     <w:multiLevelType w:val="singleLevel"/>
-    <w:tmpl w:val="6F824CDE"/>
+    <w:tmpl w:val="7220A6F6"/>
     <w:lvl w:ilvl="0">
       <w:start w:val="1"/>
       <w:numFmt w:val="bullet"/>
@@ -759,7 +772,7 @@
   <w:abstractNum w:abstractNumId="8" w15:restartNumberingAfterBreak="0">
     <w:nsid w:val="FFFFFF88"/>
     <w:multiLevelType w:val="singleLevel"/>
-    <w:tmpl w:val="C79ADD5E"/>
+    <w:tmpl w:val="F6223AE2"/>
     <w:lvl w:ilvl="0">
       <w:start w:val="1"/>
       <w:numFmt w:val="decimal"/>
@@ -776,7 +789,7 @@
   <w:abstractNum w:abstractNumId="9" w15:restartNumberingAfterBreak="0">
     <w:nsid w:val="FFFFFF89"/>
     <w:multiLevelType w:val="singleLevel"/>
-    <w:tmpl w:val="D1EABE60"/>
+    <w:tmpl w:val="835CD318"/>
     <w:lvl w:ilvl="0">
       <w:start w:val="1"/>
       <w:numFmt w:val="bullet"/>
@@ -1571,6 +1584,936 @@
     <w:abstractNumId w:val="7"/>
   </w:num>
   <w:num w:numId="260" w16cid:durableId="536236129">
+    <w:abstractNumId w:val="9"/>
+  </w:num>
+  <w:num w:numId="261" w16cid:durableId="33695332">
+    <w:abstractNumId w:val="0"/>
+  </w:num>
+  <w:num w:numId="262" w16cid:durableId="1324308917">
+    <w:abstractNumId w:val="1"/>
+  </w:num>
+  <w:num w:numId="263" w16cid:durableId="1531190116">
+    <w:abstractNumId w:val="2"/>
+  </w:num>
+  <w:num w:numId="264" w16cid:durableId="1764450806">
+    <w:abstractNumId w:val="3"/>
+  </w:num>
+  <w:num w:numId="265" w16cid:durableId="667946758">
+    <w:abstractNumId w:val="8"/>
+  </w:num>
+  <w:num w:numId="266" w16cid:durableId="1681737059">
+    <w:abstractNumId w:val="4"/>
+  </w:num>
+  <w:num w:numId="267" w16cid:durableId="1075857063">
+    <w:abstractNumId w:val="5"/>
+  </w:num>
+  <w:num w:numId="268" w16cid:durableId="2030790511">
+    <w:abstractNumId w:val="6"/>
+  </w:num>
+  <w:num w:numId="269" w16cid:durableId="1187452063">
+    <w:abstractNumId w:val="7"/>
+  </w:num>
+  <w:num w:numId="270" w16cid:durableId="631712476">
+    <w:abstractNumId w:val="9"/>
+  </w:num>
+  <w:num w:numId="271" w16cid:durableId="1475951914">
+    <w:abstractNumId w:val="0"/>
+  </w:num>
+  <w:num w:numId="272" w16cid:durableId="1757165389">
+    <w:abstractNumId w:val="1"/>
+  </w:num>
+  <w:num w:numId="273" w16cid:durableId="1998921327">
+    <w:abstractNumId w:val="2"/>
+  </w:num>
+  <w:num w:numId="274" w16cid:durableId="843664640">
+    <w:abstractNumId w:val="3"/>
+  </w:num>
+  <w:num w:numId="275" w16cid:durableId="1599560781">
+    <w:abstractNumId w:val="8"/>
+  </w:num>
+  <w:num w:numId="276" w16cid:durableId="239297284">
+    <w:abstractNumId w:val="4"/>
+  </w:num>
+  <w:num w:numId="277" w16cid:durableId="1367215414">
+    <w:abstractNumId w:val="5"/>
+  </w:num>
+  <w:num w:numId="278" w16cid:durableId="2039889682">
+    <w:abstractNumId w:val="6"/>
+  </w:num>
+  <w:num w:numId="279" w16cid:durableId="283000205">
+    <w:abstractNumId w:val="7"/>
+  </w:num>
+  <w:num w:numId="280" w16cid:durableId="582027221">
+    <w:abstractNumId w:val="9"/>
+  </w:num>
+  <w:num w:numId="281" w16cid:durableId="1279794945">
+    <w:abstractNumId w:val="0"/>
+  </w:num>
+  <w:num w:numId="282" w16cid:durableId="374476753">
+    <w:abstractNumId w:val="1"/>
+  </w:num>
+  <w:num w:numId="283" w16cid:durableId="1839272804">
+    <w:abstractNumId w:val="2"/>
+  </w:num>
+  <w:num w:numId="284" w16cid:durableId="997222633">
+    <w:abstractNumId w:val="3"/>
+  </w:num>
+  <w:num w:numId="285" w16cid:durableId="919749424">
+    <w:abstractNumId w:val="8"/>
+  </w:num>
+  <w:num w:numId="286" w16cid:durableId="46223566">
+    <w:abstractNumId w:val="4"/>
+  </w:num>
+  <w:num w:numId="287" w16cid:durableId="1524519000">
+    <w:abstractNumId w:val="5"/>
+  </w:num>
+  <w:num w:numId="288" w16cid:durableId="772559230">
+    <w:abstractNumId w:val="6"/>
+  </w:num>
+  <w:num w:numId="289" w16cid:durableId="1082339461">
+    <w:abstractNumId w:val="7"/>
+  </w:num>
+  <w:num w:numId="290" w16cid:durableId="421340546">
+    <w:abstractNumId w:val="9"/>
+  </w:num>
+  <w:num w:numId="291" w16cid:durableId="1598251824">
+    <w:abstractNumId w:val="0"/>
+  </w:num>
+  <w:num w:numId="292" w16cid:durableId="1791390080">
+    <w:abstractNumId w:val="1"/>
+  </w:num>
+  <w:num w:numId="293" w16cid:durableId="1492679225">
+    <w:abstractNumId w:val="2"/>
+  </w:num>
+  <w:num w:numId="294" w16cid:durableId="43482701">
+    <w:abstractNumId w:val="3"/>
+  </w:num>
+  <w:num w:numId="295" w16cid:durableId="1646087845">
+    <w:abstractNumId w:val="8"/>
+  </w:num>
+  <w:num w:numId="296" w16cid:durableId="27462008">
+    <w:abstractNumId w:val="4"/>
+  </w:num>
+  <w:num w:numId="297" w16cid:durableId="239288889">
+    <w:abstractNumId w:val="5"/>
+  </w:num>
+  <w:num w:numId="298" w16cid:durableId="56318527">
+    <w:abstractNumId w:val="6"/>
+  </w:num>
+  <w:num w:numId="299" w16cid:durableId="1074812577">
+    <w:abstractNumId w:val="7"/>
+  </w:num>
+  <w:num w:numId="300" w16cid:durableId="374043937">
+    <w:abstractNumId w:val="9"/>
+  </w:num>
+  <w:num w:numId="301" w16cid:durableId="851410653">
+    <w:abstractNumId w:val="0"/>
+  </w:num>
+  <w:num w:numId="302" w16cid:durableId="1643537570">
+    <w:abstractNumId w:val="1"/>
+  </w:num>
+  <w:num w:numId="303" w16cid:durableId="1193231590">
+    <w:abstractNumId w:val="2"/>
+  </w:num>
+  <w:num w:numId="304" w16cid:durableId="655572130">
+    <w:abstractNumId w:val="3"/>
+  </w:num>
+  <w:num w:numId="305" w16cid:durableId="240338040">
+    <w:abstractNumId w:val="8"/>
+  </w:num>
+  <w:num w:numId="306" w16cid:durableId="267736508">
+    <w:abstractNumId w:val="4"/>
+  </w:num>
+  <w:num w:numId="307" w16cid:durableId="622272799">
+    <w:abstractNumId w:val="5"/>
+  </w:num>
+  <w:num w:numId="308" w16cid:durableId="756751698">
+    <w:abstractNumId w:val="6"/>
+  </w:num>
+  <w:num w:numId="309" w16cid:durableId="1686008773">
+    <w:abstractNumId w:val="7"/>
+  </w:num>
+  <w:num w:numId="310" w16cid:durableId="1559583776">
+    <w:abstractNumId w:val="9"/>
+  </w:num>
+  <w:num w:numId="311" w16cid:durableId="1830171983">
+    <w:abstractNumId w:val="0"/>
+  </w:num>
+  <w:num w:numId="312" w16cid:durableId="1863737725">
+    <w:abstractNumId w:val="1"/>
+  </w:num>
+  <w:num w:numId="313" w16cid:durableId="540630725">
+    <w:abstractNumId w:val="2"/>
+  </w:num>
+  <w:num w:numId="314" w16cid:durableId="702753635">
+    <w:abstractNumId w:val="3"/>
+  </w:num>
+  <w:num w:numId="315" w16cid:durableId="1024289726">
+    <w:abstractNumId w:val="8"/>
+  </w:num>
+  <w:num w:numId="316" w16cid:durableId="1831018915">
+    <w:abstractNumId w:val="4"/>
+  </w:num>
+  <w:num w:numId="317" w16cid:durableId="960187832">
+    <w:abstractNumId w:val="5"/>
+  </w:num>
+  <w:num w:numId="318" w16cid:durableId="216472346">
+    <w:abstractNumId w:val="6"/>
+  </w:num>
+  <w:num w:numId="319" w16cid:durableId="965742504">
+    <w:abstractNumId w:val="7"/>
+  </w:num>
+  <w:num w:numId="320" w16cid:durableId="1748383537">
+    <w:abstractNumId w:val="9"/>
+  </w:num>
+  <w:num w:numId="321" w16cid:durableId="1350912024">
+    <w:abstractNumId w:val="0"/>
+  </w:num>
+  <w:num w:numId="322" w16cid:durableId="393165417">
+    <w:abstractNumId w:val="1"/>
+  </w:num>
+  <w:num w:numId="323" w16cid:durableId="572786700">
+    <w:abstractNumId w:val="2"/>
+  </w:num>
+  <w:num w:numId="324" w16cid:durableId="2135754598">
+    <w:abstractNumId w:val="3"/>
+  </w:num>
+  <w:num w:numId="325" w16cid:durableId="1587036278">
+    <w:abstractNumId w:val="8"/>
+  </w:num>
+  <w:num w:numId="326" w16cid:durableId="1675834766">
+    <w:abstractNumId w:val="4"/>
+  </w:num>
+  <w:num w:numId="327" w16cid:durableId="228617332">
+    <w:abstractNumId w:val="5"/>
+  </w:num>
+  <w:num w:numId="328" w16cid:durableId="141698083">
+    <w:abstractNumId w:val="6"/>
+  </w:num>
+  <w:num w:numId="329" w16cid:durableId="216549833">
+    <w:abstractNumId w:val="7"/>
+  </w:num>
+  <w:num w:numId="330" w16cid:durableId="1220285662">
+    <w:abstractNumId w:val="9"/>
+  </w:num>
+  <w:num w:numId="331" w16cid:durableId="548883955">
+    <w:abstractNumId w:val="0"/>
+  </w:num>
+  <w:num w:numId="332" w16cid:durableId="1700859475">
+    <w:abstractNumId w:val="1"/>
+  </w:num>
+  <w:num w:numId="333" w16cid:durableId="1700083043">
+    <w:abstractNumId w:val="2"/>
+  </w:num>
+  <w:num w:numId="334" w16cid:durableId="1662927317">
+    <w:abstractNumId w:val="3"/>
+  </w:num>
+  <w:num w:numId="335" w16cid:durableId="729234319">
+    <w:abstractNumId w:val="8"/>
+  </w:num>
+  <w:num w:numId="336" w16cid:durableId="1952668105">
+    <w:abstractNumId w:val="4"/>
+  </w:num>
+  <w:num w:numId="337" w16cid:durableId="2045710653">
+    <w:abstractNumId w:val="5"/>
+  </w:num>
+  <w:num w:numId="338" w16cid:durableId="936862611">
+    <w:abstractNumId w:val="6"/>
+  </w:num>
+  <w:num w:numId="339" w16cid:durableId="1837647760">
+    <w:abstractNumId w:val="7"/>
+  </w:num>
+  <w:num w:numId="340" w16cid:durableId="375280739">
+    <w:abstractNumId w:val="9"/>
+  </w:num>
+  <w:num w:numId="341" w16cid:durableId="1879855809">
+    <w:abstractNumId w:val="0"/>
+  </w:num>
+  <w:num w:numId="342" w16cid:durableId="1599751469">
+    <w:abstractNumId w:val="1"/>
+  </w:num>
+  <w:num w:numId="343" w16cid:durableId="638265919">
+    <w:abstractNumId w:val="2"/>
+  </w:num>
+  <w:num w:numId="344" w16cid:durableId="734932070">
+    <w:abstractNumId w:val="3"/>
+  </w:num>
+  <w:num w:numId="345" w16cid:durableId="321009848">
+    <w:abstractNumId w:val="8"/>
+  </w:num>
+  <w:num w:numId="346" w16cid:durableId="691341694">
+    <w:abstractNumId w:val="4"/>
+  </w:num>
+  <w:num w:numId="347" w16cid:durableId="1678189522">
+    <w:abstractNumId w:val="5"/>
+  </w:num>
+  <w:num w:numId="348" w16cid:durableId="1203401356">
+    <w:abstractNumId w:val="6"/>
+  </w:num>
+  <w:num w:numId="349" w16cid:durableId="1707371677">
+    <w:abstractNumId w:val="7"/>
+  </w:num>
+  <w:num w:numId="350" w16cid:durableId="141049509">
+    <w:abstractNumId w:val="9"/>
+  </w:num>
+  <w:num w:numId="351" w16cid:durableId="2047564923">
+    <w:abstractNumId w:val="0"/>
+  </w:num>
+  <w:num w:numId="352" w16cid:durableId="284851777">
+    <w:abstractNumId w:val="1"/>
+  </w:num>
+  <w:num w:numId="353" w16cid:durableId="2140342929">
+    <w:abstractNumId w:val="2"/>
+  </w:num>
+  <w:num w:numId="354" w16cid:durableId="1740322172">
+    <w:abstractNumId w:val="3"/>
+  </w:num>
+  <w:num w:numId="355" w16cid:durableId="397167390">
+    <w:abstractNumId w:val="8"/>
+  </w:num>
+  <w:num w:numId="356" w16cid:durableId="1791434867">
+    <w:abstractNumId w:val="4"/>
+  </w:num>
+  <w:num w:numId="357" w16cid:durableId="455099355">
+    <w:abstractNumId w:val="5"/>
+  </w:num>
+  <w:num w:numId="358" w16cid:durableId="917445476">
+    <w:abstractNumId w:val="6"/>
+  </w:num>
+  <w:num w:numId="359" w16cid:durableId="595863073">
+    <w:abstractNumId w:val="7"/>
+  </w:num>
+  <w:num w:numId="360" w16cid:durableId="775095960">
+    <w:abstractNumId w:val="9"/>
+  </w:num>
+  <w:num w:numId="361" w16cid:durableId="1359158040">
+    <w:abstractNumId w:val="0"/>
+  </w:num>
+  <w:num w:numId="362" w16cid:durableId="2136020978">
+    <w:abstractNumId w:val="1"/>
+  </w:num>
+  <w:num w:numId="363" w16cid:durableId="423381112">
+    <w:abstractNumId w:val="2"/>
+  </w:num>
+  <w:num w:numId="364" w16cid:durableId="1144809703">
+    <w:abstractNumId w:val="3"/>
+  </w:num>
+  <w:num w:numId="365" w16cid:durableId="1054624416">
+    <w:abstractNumId w:val="8"/>
+  </w:num>
+  <w:num w:numId="366" w16cid:durableId="1067416008">
+    <w:abstractNumId w:val="4"/>
+  </w:num>
+  <w:num w:numId="367" w16cid:durableId="152913484">
+    <w:abstractNumId w:val="5"/>
+  </w:num>
+  <w:num w:numId="368" w16cid:durableId="1400700">
+    <w:abstractNumId w:val="6"/>
+  </w:num>
+  <w:num w:numId="369" w16cid:durableId="1361931058">
+    <w:abstractNumId w:val="7"/>
+  </w:num>
+  <w:num w:numId="370" w16cid:durableId="1558316247">
+    <w:abstractNumId w:val="9"/>
+  </w:num>
+  <w:num w:numId="371" w16cid:durableId="2003045254">
+    <w:abstractNumId w:val="0"/>
+  </w:num>
+  <w:num w:numId="372" w16cid:durableId="671296256">
+    <w:abstractNumId w:val="1"/>
+  </w:num>
+  <w:num w:numId="373" w16cid:durableId="271791418">
+    <w:abstractNumId w:val="2"/>
+  </w:num>
+  <w:num w:numId="374" w16cid:durableId="1089044272">
+    <w:abstractNumId w:val="3"/>
+  </w:num>
+  <w:num w:numId="375" w16cid:durableId="797800161">
+    <w:abstractNumId w:val="8"/>
+  </w:num>
+  <w:num w:numId="376" w16cid:durableId="2114090257">
+    <w:abstractNumId w:val="4"/>
+  </w:num>
+  <w:num w:numId="377" w16cid:durableId="371461537">
+    <w:abstractNumId w:val="5"/>
+  </w:num>
+  <w:num w:numId="378" w16cid:durableId="1668897566">
+    <w:abstractNumId w:val="6"/>
+  </w:num>
+  <w:num w:numId="379" w16cid:durableId="2090350756">
+    <w:abstractNumId w:val="7"/>
+  </w:num>
+  <w:num w:numId="380" w16cid:durableId="798959256">
+    <w:abstractNumId w:val="9"/>
+  </w:num>
+  <w:num w:numId="381" w16cid:durableId="503401642">
+    <w:abstractNumId w:val="0"/>
+  </w:num>
+  <w:num w:numId="382" w16cid:durableId="1445535298">
+    <w:abstractNumId w:val="1"/>
+  </w:num>
+  <w:num w:numId="383" w16cid:durableId="1548175510">
+    <w:abstractNumId w:val="2"/>
+  </w:num>
+  <w:num w:numId="384" w16cid:durableId="385832736">
+    <w:abstractNumId w:val="3"/>
+  </w:num>
+  <w:num w:numId="385" w16cid:durableId="811094395">
+    <w:abstractNumId w:val="8"/>
+  </w:num>
+  <w:num w:numId="386" w16cid:durableId="1329407436">
+    <w:abstractNumId w:val="4"/>
+  </w:num>
+  <w:num w:numId="387" w16cid:durableId="1156461625">
+    <w:abstractNumId w:val="5"/>
+  </w:num>
+  <w:num w:numId="388" w16cid:durableId="190454573">
+    <w:abstractNumId w:val="6"/>
+  </w:num>
+  <w:num w:numId="389" w16cid:durableId="568082284">
+    <w:abstractNumId w:val="7"/>
+  </w:num>
+  <w:num w:numId="390" w16cid:durableId="158543085">
+    <w:abstractNumId w:val="9"/>
+  </w:num>
+  <w:num w:numId="391" w16cid:durableId="1094978936">
+    <w:abstractNumId w:val="0"/>
+  </w:num>
+  <w:num w:numId="392" w16cid:durableId="1151406608">
+    <w:abstractNumId w:val="1"/>
+  </w:num>
+  <w:num w:numId="393" w16cid:durableId="727993383">
+    <w:abstractNumId w:val="2"/>
+  </w:num>
+  <w:num w:numId="394" w16cid:durableId="767234967">
+    <w:abstractNumId w:val="3"/>
+  </w:num>
+  <w:num w:numId="395" w16cid:durableId="1520581034">
+    <w:abstractNumId w:val="8"/>
+  </w:num>
+  <w:num w:numId="396" w16cid:durableId="626203218">
+    <w:abstractNumId w:val="4"/>
+  </w:num>
+  <w:num w:numId="397" w16cid:durableId="35815259">
+    <w:abstractNumId w:val="5"/>
+  </w:num>
+  <w:num w:numId="398" w16cid:durableId="754280115">
+    <w:abstractNumId w:val="6"/>
+  </w:num>
+  <w:num w:numId="399" w16cid:durableId="286619444">
+    <w:abstractNumId w:val="7"/>
+  </w:num>
+  <w:num w:numId="400" w16cid:durableId="818574999">
+    <w:abstractNumId w:val="9"/>
+  </w:num>
+  <w:num w:numId="401" w16cid:durableId="242417999">
+    <w:abstractNumId w:val="0"/>
+  </w:num>
+  <w:num w:numId="402" w16cid:durableId="651912742">
+    <w:abstractNumId w:val="1"/>
+  </w:num>
+  <w:num w:numId="403" w16cid:durableId="1008101342">
+    <w:abstractNumId w:val="2"/>
+  </w:num>
+  <w:num w:numId="404" w16cid:durableId="1695496560">
+    <w:abstractNumId w:val="3"/>
+  </w:num>
+  <w:num w:numId="405" w16cid:durableId="1901548618">
+    <w:abstractNumId w:val="8"/>
+  </w:num>
+  <w:num w:numId="406" w16cid:durableId="1203400982">
+    <w:abstractNumId w:val="4"/>
+  </w:num>
+  <w:num w:numId="407" w16cid:durableId="320894805">
+    <w:abstractNumId w:val="5"/>
+  </w:num>
+  <w:num w:numId="408" w16cid:durableId="1310087736">
+    <w:abstractNumId w:val="6"/>
+  </w:num>
+  <w:num w:numId="409" w16cid:durableId="1698431587">
+    <w:abstractNumId w:val="7"/>
+  </w:num>
+  <w:num w:numId="410" w16cid:durableId="1767074915">
+    <w:abstractNumId w:val="9"/>
+  </w:num>
+  <w:num w:numId="411" w16cid:durableId="1710103976">
+    <w:abstractNumId w:val="0"/>
+  </w:num>
+  <w:num w:numId="412" w16cid:durableId="432474885">
+    <w:abstractNumId w:val="1"/>
+  </w:num>
+  <w:num w:numId="413" w16cid:durableId="638727417">
+    <w:abstractNumId w:val="2"/>
+  </w:num>
+  <w:num w:numId="414" w16cid:durableId="1285697294">
+    <w:abstractNumId w:val="3"/>
+  </w:num>
+  <w:num w:numId="415" w16cid:durableId="44109644">
+    <w:abstractNumId w:val="8"/>
+  </w:num>
+  <w:num w:numId="416" w16cid:durableId="863984590">
+    <w:abstractNumId w:val="4"/>
+  </w:num>
+  <w:num w:numId="417" w16cid:durableId="570165280">
+    <w:abstractNumId w:val="5"/>
+  </w:num>
+  <w:num w:numId="418" w16cid:durableId="1276326267">
+    <w:abstractNumId w:val="6"/>
+  </w:num>
+  <w:num w:numId="419" w16cid:durableId="971445220">
+    <w:abstractNumId w:val="7"/>
+  </w:num>
+  <w:num w:numId="420" w16cid:durableId="1009867816">
+    <w:abstractNumId w:val="9"/>
+  </w:num>
+  <w:num w:numId="421" w16cid:durableId="62027176">
+    <w:abstractNumId w:val="0"/>
+  </w:num>
+  <w:num w:numId="422" w16cid:durableId="54282802">
+    <w:abstractNumId w:val="1"/>
+  </w:num>
+  <w:num w:numId="423" w16cid:durableId="1904564708">
+    <w:abstractNumId w:val="2"/>
+  </w:num>
+  <w:num w:numId="424" w16cid:durableId="2118862161">
+    <w:abstractNumId w:val="3"/>
+  </w:num>
+  <w:num w:numId="425" w16cid:durableId="601108583">
+    <w:abstractNumId w:val="8"/>
+  </w:num>
+  <w:num w:numId="426" w16cid:durableId="1795976060">
+    <w:abstractNumId w:val="4"/>
+  </w:num>
+  <w:num w:numId="427" w16cid:durableId="1340817830">
+    <w:abstractNumId w:val="5"/>
+  </w:num>
+  <w:num w:numId="428" w16cid:durableId="1836533758">
+    <w:abstractNumId w:val="6"/>
+  </w:num>
+  <w:num w:numId="429" w16cid:durableId="1013193143">
+    <w:abstractNumId w:val="7"/>
+  </w:num>
+  <w:num w:numId="430" w16cid:durableId="123472271">
+    <w:abstractNumId w:val="9"/>
+  </w:num>
+  <w:num w:numId="431" w16cid:durableId="1135177372">
+    <w:abstractNumId w:val="0"/>
+  </w:num>
+  <w:num w:numId="432" w16cid:durableId="662585418">
+    <w:abstractNumId w:val="1"/>
+  </w:num>
+  <w:num w:numId="433" w16cid:durableId="638220964">
+    <w:abstractNumId w:val="2"/>
+  </w:num>
+  <w:num w:numId="434" w16cid:durableId="2060788092">
+    <w:abstractNumId w:val="3"/>
+  </w:num>
+  <w:num w:numId="435" w16cid:durableId="1476601136">
+    <w:abstractNumId w:val="8"/>
+  </w:num>
+  <w:num w:numId="436" w16cid:durableId="258950517">
+    <w:abstractNumId w:val="4"/>
+  </w:num>
+  <w:num w:numId="437" w16cid:durableId="1933932089">
+    <w:abstractNumId w:val="5"/>
+  </w:num>
+  <w:num w:numId="438" w16cid:durableId="2061132054">
+    <w:abstractNumId w:val="6"/>
+  </w:num>
+  <w:num w:numId="439" w16cid:durableId="530803156">
+    <w:abstractNumId w:val="7"/>
+  </w:num>
+  <w:num w:numId="440" w16cid:durableId="1449591573">
+    <w:abstractNumId w:val="9"/>
+  </w:num>
+  <w:num w:numId="441" w16cid:durableId="781459231">
+    <w:abstractNumId w:val="0"/>
+  </w:num>
+  <w:num w:numId="442" w16cid:durableId="1103917778">
+    <w:abstractNumId w:val="1"/>
+  </w:num>
+  <w:num w:numId="443" w16cid:durableId="1631789727">
+    <w:abstractNumId w:val="2"/>
+  </w:num>
+  <w:num w:numId="444" w16cid:durableId="1079519392">
+    <w:abstractNumId w:val="3"/>
+  </w:num>
+  <w:num w:numId="445" w16cid:durableId="1544368707">
+    <w:abstractNumId w:val="8"/>
+  </w:num>
+  <w:num w:numId="446" w16cid:durableId="1334339686">
+    <w:abstractNumId w:val="4"/>
+  </w:num>
+  <w:num w:numId="447" w16cid:durableId="1339649954">
+    <w:abstractNumId w:val="5"/>
+  </w:num>
+  <w:num w:numId="448" w16cid:durableId="2104647971">
+    <w:abstractNumId w:val="6"/>
+  </w:num>
+  <w:num w:numId="449" w16cid:durableId="951789686">
+    <w:abstractNumId w:val="7"/>
+  </w:num>
+  <w:num w:numId="450" w16cid:durableId="497117629">
+    <w:abstractNumId w:val="9"/>
+  </w:num>
+  <w:num w:numId="451" w16cid:durableId="1115905887">
+    <w:abstractNumId w:val="0"/>
+  </w:num>
+  <w:num w:numId="452" w16cid:durableId="1532187893">
+    <w:abstractNumId w:val="1"/>
+  </w:num>
+  <w:num w:numId="453" w16cid:durableId="1140852907">
+    <w:abstractNumId w:val="2"/>
+  </w:num>
+  <w:num w:numId="454" w16cid:durableId="473639072">
+    <w:abstractNumId w:val="3"/>
+  </w:num>
+  <w:num w:numId="455" w16cid:durableId="788625415">
+    <w:abstractNumId w:val="8"/>
+  </w:num>
+  <w:num w:numId="456" w16cid:durableId="648557773">
+    <w:abstractNumId w:val="4"/>
+  </w:num>
+  <w:num w:numId="457" w16cid:durableId="1451434179">
+    <w:abstractNumId w:val="5"/>
+  </w:num>
+  <w:num w:numId="458" w16cid:durableId="995495056">
+    <w:abstractNumId w:val="6"/>
+  </w:num>
+  <w:num w:numId="459" w16cid:durableId="384253906">
+    <w:abstractNumId w:val="7"/>
+  </w:num>
+  <w:num w:numId="460" w16cid:durableId="441075795">
+    <w:abstractNumId w:val="9"/>
+  </w:num>
+  <w:num w:numId="461" w16cid:durableId="1693798553">
+    <w:abstractNumId w:val="0"/>
+  </w:num>
+  <w:num w:numId="462" w16cid:durableId="1085414406">
+    <w:abstractNumId w:val="1"/>
+  </w:num>
+  <w:num w:numId="463" w16cid:durableId="196894515">
+    <w:abstractNumId w:val="2"/>
+  </w:num>
+  <w:num w:numId="464" w16cid:durableId="1387993301">
+    <w:abstractNumId w:val="3"/>
+  </w:num>
+  <w:num w:numId="465" w16cid:durableId="582496288">
+    <w:abstractNumId w:val="8"/>
+  </w:num>
+  <w:num w:numId="466" w16cid:durableId="1741126815">
+    <w:abstractNumId w:val="4"/>
+  </w:num>
+  <w:num w:numId="467" w16cid:durableId="526257336">
+    <w:abstractNumId w:val="5"/>
+  </w:num>
+  <w:num w:numId="468" w16cid:durableId="1724869349">
+    <w:abstractNumId w:val="6"/>
+  </w:num>
+  <w:num w:numId="469" w16cid:durableId="846674303">
+    <w:abstractNumId w:val="7"/>
+  </w:num>
+  <w:num w:numId="470" w16cid:durableId="1527209486">
+    <w:abstractNumId w:val="9"/>
+  </w:num>
+  <w:num w:numId="471" w16cid:durableId="215239768">
+    <w:abstractNumId w:val="0"/>
+  </w:num>
+  <w:num w:numId="472" w16cid:durableId="1647542059">
+    <w:abstractNumId w:val="1"/>
+  </w:num>
+  <w:num w:numId="473" w16cid:durableId="1098066628">
+    <w:abstractNumId w:val="2"/>
+  </w:num>
+  <w:num w:numId="474" w16cid:durableId="1657344250">
+    <w:abstractNumId w:val="3"/>
+  </w:num>
+  <w:num w:numId="475" w16cid:durableId="2020698266">
+    <w:abstractNumId w:val="8"/>
+  </w:num>
+  <w:num w:numId="476" w16cid:durableId="2085368464">
+    <w:abstractNumId w:val="4"/>
+  </w:num>
+  <w:num w:numId="477" w16cid:durableId="209196028">
+    <w:abstractNumId w:val="5"/>
+  </w:num>
+  <w:num w:numId="478" w16cid:durableId="1873493717">
+    <w:abstractNumId w:val="6"/>
+  </w:num>
+  <w:num w:numId="479" w16cid:durableId="1009915347">
+    <w:abstractNumId w:val="7"/>
+  </w:num>
+  <w:num w:numId="480" w16cid:durableId="565607471">
+    <w:abstractNumId w:val="9"/>
+  </w:num>
+  <w:num w:numId="481" w16cid:durableId="716468263">
+    <w:abstractNumId w:val="0"/>
+  </w:num>
+  <w:num w:numId="482" w16cid:durableId="1143810540">
+    <w:abstractNumId w:val="1"/>
+  </w:num>
+  <w:num w:numId="483" w16cid:durableId="1619288950">
+    <w:abstractNumId w:val="2"/>
+  </w:num>
+  <w:num w:numId="484" w16cid:durableId="2022464696">
+    <w:abstractNumId w:val="3"/>
+  </w:num>
+  <w:num w:numId="485" w16cid:durableId="1880704530">
+    <w:abstractNumId w:val="8"/>
+  </w:num>
+  <w:num w:numId="486" w16cid:durableId="970014376">
+    <w:abstractNumId w:val="4"/>
+  </w:num>
+  <w:num w:numId="487" w16cid:durableId="734821418">
+    <w:abstractNumId w:val="5"/>
+  </w:num>
+  <w:num w:numId="488" w16cid:durableId="1173910864">
+    <w:abstractNumId w:val="6"/>
+  </w:num>
+  <w:num w:numId="489" w16cid:durableId="2138791046">
+    <w:abstractNumId w:val="7"/>
+  </w:num>
+  <w:num w:numId="490" w16cid:durableId="1148089201">
+    <w:abstractNumId w:val="9"/>
+  </w:num>
+  <w:num w:numId="491" w16cid:durableId="497968268">
+    <w:abstractNumId w:val="0"/>
+  </w:num>
+  <w:num w:numId="492" w16cid:durableId="258829162">
+    <w:abstractNumId w:val="1"/>
+  </w:num>
+  <w:num w:numId="493" w16cid:durableId="1071853088">
+    <w:abstractNumId w:val="2"/>
+  </w:num>
+  <w:num w:numId="494" w16cid:durableId="1719431427">
+    <w:abstractNumId w:val="3"/>
+  </w:num>
+  <w:num w:numId="495" w16cid:durableId="560823092">
+    <w:abstractNumId w:val="8"/>
+  </w:num>
+  <w:num w:numId="496" w16cid:durableId="362291326">
+    <w:abstractNumId w:val="4"/>
+  </w:num>
+  <w:num w:numId="497" w16cid:durableId="956378496">
+    <w:abstractNumId w:val="5"/>
+  </w:num>
+  <w:num w:numId="498" w16cid:durableId="992954395">
+    <w:abstractNumId w:val="6"/>
+  </w:num>
+  <w:num w:numId="499" w16cid:durableId="1329626577">
+    <w:abstractNumId w:val="7"/>
+  </w:num>
+  <w:num w:numId="500" w16cid:durableId="11415969">
+    <w:abstractNumId w:val="9"/>
+  </w:num>
+  <w:num w:numId="501" w16cid:durableId="1905990959">
+    <w:abstractNumId w:val="0"/>
+  </w:num>
+  <w:num w:numId="502" w16cid:durableId="1794246402">
+    <w:abstractNumId w:val="1"/>
+  </w:num>
+  <w:num w:numId="503" w16cid:durableId="1962415778">
+    <w:abstractNumId w:val="2"/>
+  </w:num>
+  <w:num w:numId="504" w16cid:durableId="1255240114">
+    <w:abstractNumId w:val="3"/>
+  </w:num>
+  <w:num w:numId="505" w16cid:durableId="23136377">
+    <w:abstractNumId w:val="8"/>
+  </w:num>
+  <w:num w:numId="506" w16cid:durableId="112790558">
+    <w:abstractNumId w:val="4"/>
+  </w:num>
+  <w:num w:numId="507" w16cid:durableId="81099815">
+    <w:abstractNumId w:val="5"/>
+  </w:num>
+  <w:num w:numId="508" w16cid:durableId="194465595">
+    <w:abstractNumId w:val="6"/>
+  </w:num>
+  <w:num w:numId="509" w16cid:durableId="1501772727">
+    <w:abstractNumId w:val="7"/>
+  </w:num>
+  <w:num w:numId="510" w16cid:durableId="1735660228">
+    <w:abstractNumId w:val="9"/>
+  </w:num>
+  <w:num w:numId="511" w16cid:durableId="124205427">
+    <w:abstractNumId w:val="0"/>
+  </w:num>
+  <w:num w:numId="512" w16cid:durableId="4479922">
+    <w:abstractNumId w:val="1"/>
+  </w:num>
+  <w:num w:numId="513" w16cid:durableId="2046637674">
+    <w:abstractNumId w:val="2"/>
+  </w:num>
+  <w:num w:numId="514" w16cid:durableId="733285168">
+    <w:abstractNumId w:val="3"/>
+  </w:num>
+  <w:num w:numId="515" w16cid:durableId="140197537">
+    <w:abstractNumId w:val="8"/>
+  </w:num>
+  <w:num w:numId="516" w16cid:durableId="1424915625">
+    <w:abstractNumId w:val="4"/>
+  </w:num>
+  <w:num w:numId="517" w16cid:durableId="808088390">
+    <w:abstractNumId w:val="5"/>
+  </w:num>
+  <w:num w:numId="518" w16cid:durableId="428812649">
+    <w:abstractNumId w:val="6"/>
+  </w:num>
+  <w:num w:numId="519" w16cid:durableId="443694381">
+    <w:abstractNumId w:val="7"/>
+  </w:num>
+  <w:num w:numId="520" w16cid:durableId="1028213992">
+    <w:abstractNumId w:val="9"/>
+  </w:num>
+  <w:num w:numId="521" w16cid:durableId="550271102">
+    <w:abstractNumId w:val="0"/>
+  </w:num>
+  <w:num w:numId="522" w16cid:durableId="1818720148">
+    <w:abstractNumId w:val="1"/>
+  </w:num>
+  <w:num w:numId="523" w16cid:durableId="1178807011">
+    <w:abstractNumId w:val="2"/>
+  </w:num>
+  <w:num w:numId="524" w16cid:durableId="590161388">
+    <w:abstractNumId w:val="3"/>
+  </w:num>
+  <w:num w:numId="525" w16cid:durableId="1533957687">
+    <w:abstractNumId w:val="8"/>
+  </w:num>
+  <w:num w:numId="526" w16cid:durableId="2117557588">
+    <w:abstractNumId w:val="4"/>
+  </w:num>
+  <w:num w:numId="527" w16cid:durableId="605117295">
+    <w:abstractNumId w:val="5"/>
+  </w:num>
+  <w:num w:numId="528" w16cid:durableId="410201676">
+    <w:abstractNumId w:val="6"/>
+  </w:num>
+  <w:num w:numId="529" w16cid:durableId="2111200614">
+    <w:abstractNumId w:val="7"/>
+  </w:num>
+  <w:num w:numId="530" w16cid:durableId="1087456510">
+    <w:abstractNumId w:val="9"/>
+  </w:num>
+  <w:num w:numId="531" w16cid:durableId="1215236798">
+    <w:abstractNumId w:val="0"/>
+  </w:num>
+  <w:num w:numId="532" w16cid:durableId="811674148">
+    <w:abstractNumId w:val="1"/>
+  </w:num>
+  <w:num w:numId="533" w16cid:durableId="1658917660">
+    <w:abstractNumId w:val="2"/>
+  </w:num>
+  <w:num w:numId="534" w16cid:durableId="537859816">
+    <w:abstractNumId w:val="3"/>
+  </w:num>
+  <w:num w:numId="535" w16cid:durableId="1911696150">
+    <w:abstractNumId w:val="8"/>
+  </w:num>
+  <w:num w:numId="536" w16cid:durableId="270016930">
+    <w:abstractNumId w:val="4"/>
+  </w:num>
+  <w:num w:numId="537" w16cid:durableId="31080155">
+    <w:abstractNumId w:val="5"/>
+  </w:num>
+  <w:num w:numId="538" w16cid:durableId="1532063571">
+    <w:abstractNumId w:val="6"/>
+  </w:num>
+  <w:num w:numId="539" w16cid:durableId="2108915213">
+    <w:abstractNumId w:val="7"/>
+  </w:num>
+  <w:num w:numId="540" w16cid:durableId="313605494">
+    <w:abstractNumId w:val="9"/>
+  </w:num>
+  <w:num w:numId="541" w16cid:durableId="1031490244">
+    <w:abstractNumId w:val="0"/>
+  </w:num>
+  <w:num w:numId="542" w16cid:durableId="1173032819">
+    <w:abstractNumId w:val="1"/>
+  </w:num>
+  <w:num w:numId="543" w16cid:durableId="1041781559">
+    <w:abstractNumId w:val="2"/>
+  </w:num>
+  <w:num w:numId="544" w16cid:durableId="448429011">
+    <w:abstractNumId w:val="3"/>
+  </w:num>
+  <w:num w:numId="545" w16cid:durableId="1522159180">
+    <w:abstractNumId w:val="8"/>
+  </w:num>
+  <w:num w:numId="546" w16cid:durableId="225995207">
+    <w:abstractNumId w:val="4"/>
+  </w:num>
+  <w:num w:numId="547" w16cid:durableId="994799968">
+    <w:abstractNumId w:val="5"/>
+  </w:num>
+  <w:num w:numId="548" w16cid:durableId="363554802">
+    <w:abstractNumId w:val="6"/>
+  </w:num>
+  <w:num w:numId="549" w16cid:durableId="793325905">
+    <w:abstractNumId w:val="7"/>
+  </w:num>
+  <w:num w:numId="550" w16cid:durableId="1371684924">
+    <w:abstractNumId w:val="9"/>
+  </w:num>
+  <w:num w:numId="551" w16cid:durableId="1814328576">
+    <w:abstractNumId w:val="0"/>
+  </w:num>
+  <w:num w:numId="552" w16cid:durableId="14618650">
+    <w:abstractNumId w:val="1"/>
+  </w:num>
+  <w:num w:numId="553" w16cid:durableId="1006060586">
+    <w:abstractNumId w:val="2"/>
+  </w:num>
+  <w:num w:numId="554" w16cid:durableId="1993092951">
+    <w:abstractNumId w:val="3"/>
+  </w:num>
+  <w:num w:numId="555" w16cid:durableId="1437362061">
+    <w:abstractNumId w:val="8"/>
+  </w:num>
+  <w:num w:numId="556" w16cid:durableId="527987648">
+    <w:abstractNumId w:val="4"/>
+  </w:num>
+  <w:num w:numId="557" w16cid:durableId="1731229430">
+    <w:abstractNumId w:val="5"/>
+  </w:num>
+  <w:num w:numId="558" w16cid:durableId="1035542676">
+    <w:abstractNumId w:val="6"/>
+  </w:num>
+  <w:num w:numId="559" w16cid:durableId="1905484735">
+    <w:abstractNumId w:val="7"/>
+  </w:num>
+  <w:num w:numId="560" w16cid:durableId="213738554">
+    <w:abstractNumId w:val="9"/>
+  </w:num>
+  <w:num w:numId="561" w16cid:durableId="2115587440">
+    <w:abstractNumId w:val="0"/>
+  </w:num>
+  <w:num w:numId="562" w16cid:durableId="1835023056">
+    <w:abstractNumId w:val="1"/>
+  </w:num>
+  <w:num w:numId="563" w16cid:durableId="1545750371">
+    <w:abstractNumId w:val="2"/>
+  </w:num>
+  <w:num w:numId="564" w16cid:durableId="1486817289">
+    <w:abstractNumId w:val="3"/>
+  </w:num>
+  <w:num w:numId="565" w16cid:durableId="876503773">
+    <w:abstractNumId w:val="8"/>
+  </w:num>
+  <w:num w:numId="566" w16cid:durableId="775253285">
+    <w:abstractNumId w:val="4"/>
+  </w:num>
+  <w:num w:numId="567" w16cid:durableId="2118942683">
+    <w:abstractNumId w:val="5"/>
+  </w:num>
+  <w:num w:numId="568" w16cid:durableId="802844641">
+    <w:abstractNumId w:val="6"/>
+  </w:num>
+  <w:num w:numId="569" w16cid:durableId="1568103497">
+    <w:abstractNumId w:val="7"/>
+  </w:num>
+  <w:num w:numId="570" w16cid:durableId="121965162">
     <w:abstractNumId w:val="9"/>
   </w:num>
 </w:numbering>
@@ -1945,7 +2888,7 @@
     <w:next w:val="Szvegtrzs"/>
     <w:uiPriority w:val="9"/>
     <w:qFormat/>
-    <w:rsid w:val="00BF00CB"/>
+    <w:rsid w:val="000F4F71"/>
     <w:pPr>
       <w:keepNext/>
       <w:keepLines/>
@@ -1953,11 +2896,10 @@
       <w:outlineLvl w:val="0"/>
     </w:pPr>
     <w:rPr>
-      <w:rFonts w:eastAsiaTheme="majorEastAsia" w:cs="Times New Roman (Címsorok, komp"/>
+      <w:rFonts w:ascii="Calibri" w:eastAsiaTheme="majorEastAsia" w:hAnsi="Calibri" w:cs="Times New Roman (Címsorok, komp"/>
+      <w:b/>
       <w:bCs/>
-      <w:caps/>
       <w:color w:val="000000" w:themeColor="text1"/>
-      <w:sz w:val="32"/>
       <w:szCs w:val="32"/>
     </w:rPr>
   </w:style>
@@ -1968,7 +2910,7 @@
     <w:uiPriority w:val="9"/>
     <w:unhideWhenUsed/>
     <w:qFormat/>
-    <w:rsid w:val="000E5FB7"/>
+    <w:rsid w:val="00AE45D7"/>
     <w:pPr>
       <w:keepNext/>
       <w:keepLines/>
@@ -1976,10 +2918,11 @@
       <w:outlineLvl w:val="1"/>
     </w:pPr>
     <w:rPr>
-      <w:rFonts w:eastAsiaTheme="majorEastAsia" w:cstheme="majorBidi"/>
+      <w:rFonts w:ascii="Calibri" w:eastAsiaTheme="majorEastAsia" w:hAnsi="Calibri" w:cstheme="majorBidi"/>
+      <w:b/>
       <w:bCs/>
       <w:color w:val="000000" w:themeColor="text1"/>
-      <w:sz w:val="21"/>
+      <w:sz w:val="22"/>
       <w:szCs w:val="28"/>
     </w:rPr>
   </w:style>
@@ -1990,7 +2933,7 @@
     <w:uiPriority w:val="9"/>
     <w:unhideWhenUsed/>
     <w:qFormat/>
-    <w:rsid w:val="000E5FB7"/>
+    <w:rsid w:val="00AE45D7"/>
     <w:pPr>
       <w:keepNext/>
       <w:keepLines/>
@@ -1999,11 +2942,11 @@
       <w:outlineLvl w:val="2"/>
     </w:pPr>
     <w:rPr>
-      <w:rFonts w:eastAsiaTheme="majorEastAsia" w:cstheme="majorBidi"/>
+      <w:rFonts w:ascii="Calibri" w:eastAsiaTheme="majorEastAsia" w:hAnsi="Calibri" w:cstheme="majorBidi"/>
       <w:bCs/>
       <w:i/>
       <w:color w:val="000000" w:themeColor="text1"/>
-      <w:sz w:val="21"/>
+      <w:sz w:val="22"/>
     </w:rPr>
   </w:style>
   <w:style w:type="paragraph" w:styleId="Cmsor4">
@@ -2155,13 +3098,13 @@
     <w:basedOn w:val="Norml"/>
     <w:link w:val="SzvegtrzsChar"/>
     <w:qFormat/>
-    <w:rsid w:val="000E5FB7"/>
+    <w:rsid w:val="00AE45D7"/>
     <w:pPr>
       <w:spacing w:before="120" w:after="120" w:line="360" w:lineRule="auto"/>
-      <w:ind w:firstLine="720"/>
       <w:jc w:val="both"/>
     </w:pPr>
     <w:rPr>
+      <w:rFonts w:ascii="Calibri" w:hAnsi="Calibri"/>
       <w:sz w:val="21"/>
     </w:rPr>
   </w:style>
@@ -2170,7 +3113,7 @@
     <w:basedOn w:val="Szvegtrzs"/>
     <w:next w:val="Szvegtrzs"/>
     <w:qFormat/>
-    <w:rsid w:val="000E5FB7"/>
+    <w:rsid w:val="00AE45D7"/>
   </w:style>
   <w:style w:type="paragraph" w:customStyle="1" w:styleId="Compact">
     <w:name w:val="Compact"/>
@@ -2179,7 +3122,6 @@
     <w:rsid w:val="000E5FB7"/>
     <w:pPr>
       <w:spacing w:before="36" w:after="36"/>
-      <w:ind w:firstLine="0"/>
       <w:jc w:val="center"/>
     </w:pPr>
   </w:style>
@@ -2221,28 +3163,28 @@
     <w:name w:val="Author"/>
     <w:next w:val="Szvegtrzs"/>
     <w:qFormat/>
-    <w:rsid w:val="000E5FB7"/>
+    <w:rsid w:val="00951511"/>
     <w:pPr>
       <w:keepNext/>
       <w:keepLines/>
       <w:jc w:val="center"/>
     </w:pPr>
     <w:rPr>
-      <w:rFonts w:ascii="Times New Roman" w:hAnsi="Times New Roman"/>
+      <w:rFonts w:asciiTheme="majorHAnsi" w:hAnsiTheme="majorHAnsi"/>
     </w:rPr>
   </w:style>
   <w:style w:type="paragraph" w:styleId="Dtum">
     <w:name w:val="Date"/>
     <w:next w:val="Szvegtrzs"/>
     <w:qFormat/>
-    <w:rsid w:val="00A3584B"/>
+    <w:rsid w:val="00951511"/>
     <w:pPr>
       <w:keepNext/>
       <w:keepLines/>
       <w:jc w:val="center"/>
     </w:pPr>
     <w:rPr>
-      <w:rFonts w:ascii="Times New Roman" w:hAnsi="Times New Roman"/>
+      <w:rFonts w:asciiTheme="majorHAnsi" w:hAnsiTheme="majorHAnsi"/>
     </w:rPr>
   </w:style>
   <w:style w:type="paragraph" w:customStyle="1" w:styleId="Abstract">
@@ -2250,15 +3192,15 @@
     <w:basedOn w:val="Norml"/>
     <w:next w:val="Szvegtrzs"/>
     <w:qFormat/>
-    <w:rsid w:val="000E5FB7"/>
+    <w:rsid w:val="000F4F71"/>
     <w:pPr>
       <w:keepNext/>
       <w:keepLines/>
       <w:spacing w:before="120" w:after="120" w:line="360" w:lineRule="auto"/>
-      <w:ind w:firstLine="720"/>
       <w:jc w:val="both"/>
     </w:pPr>
     <w:rPr>
+      <w:rFonts w:ascii="Calibri" w:hAnsi="Calibri"/>
       <w:sz w:val="21"/>
       <w:szCs w:val="20"/>
     </w:rPr>
@@ -2357,26 +3299,27 @@
   <w:style w:type="paragraph" w:customStyle="1" w:styleId="TableCaption">
     <w:name w:val="Table Caption"/>
     <w:basedOn w:val="Kpalrs"/>
-    <w:rsid w:val="000E5FB7"/>
+    <w:rsid w:val="00AE45D7"/>
     <w:pPr>
       <w:keepNext/>
       <w:spacing w:before="120"/>
-      <w:ind w:left="720"/>
     </w:pPr>
     <w:rPr>
+      <w:rFonts w:ascii="Calibri" w:hAnsi="Calibri"/>
       <w:b/>
       <w:i w:val="0"/>
+      <w:sz w:val="21"/>
     </w:rPr>
   </w:style>
   <w:style w:type="paragraph" w:customStyle="1" w:styleId="ImageCaption">
     <w:name w:val="Image Caption"/>
     <w:basedOn w:val="Kpalrs"/>
-    <w:rsid w:val="000E5FB7"/>
+    <w:rsid w:val="00E57F4A"/>
     <w:pPr>
       <w:spacing w:before="120" w:line="360" w:lineRule="auto"/>
-      <w:ind w:left="720"/>
     </w:pPr>
     <w:rPr>
+      <w:rFonts w:ascii="Calibri" w:hAnsi="Calibri"/>
       <w:b/>
       <w:i w:val="0"/>
       <w:sz w:val="21"/>
@@ -2401,9 +3344,10 @@
   <w:style w:type="character" w:customStyle="1" w:styleId="VerbatimChar">
     <w:name w:val="Verbatim Char"/>
     <w:basedOn w:val="KpalrsChar"/>
+    <w:rsid w:val="00E57F4A"/>
     <w:rPr>
-      <w:rFonts w:ascii="Consolas" w:hAnsi="Consolas"/>
-      <w:sz w:val="22"/>
+      <w:rFonts w:ascii="Calibri" w:hAnsi="Calibri"/>
+      <w:sz w:val="21"/>
     </w:rPr>
   </w:style>
   <w:style w:type="character" w:customStyle="1" w:styleId="SectionNumber">
@@ -2420,8 +3364,11 @@
   <w:style w:type="character" w:styleId="Hiperhivatkozs">
     <w:name w:val="Hyperlink"/>
     <w:basedOn w:val="KpalrsChar"/>
+    <w:rsid w:val="00E57F4A"/>
     <w:rPr>
+      <w:rFonts w:ascii="Calibri" w:hAnsi="Calibri"/>
       <w:color w:val="4F81BD" w:themeColor="accent1"/>
+      <w:sz w:val="21"/>
     </w:rPr>
   </w:style>
   <w:style w:type="paragraph" w:styleId="Tartalomjegyzkcmsora">
@@ -2438,7 +3385,7 @@
     </w:pPr>
     <w:rPr>
       <w:rFonts w:asciiTheme="majorHAnsi" w:hAnsiTheme="majorHAnsi"/>
-      <w:b/>
+      <w:b w:val="0"/>
       <w:bCs w:val="0"/>
       <w:color w:val="auto"/>
     </w:rPr>
@@ -2458,9 +3405,9 @@
     <w:name w:val="Szövegtörzs Char"/>
     <w:basedOn w:val="Bekezdsalapbettpusa"/>
     <w:link w:val="Szvegtrzs"/>
-    <w:rsid w:val="000E5FB7"/>
+    <w:rsid w:val="00AE45D7"/>
     <w:rPr>
-      <w:rFonts w:ascii="Times New Roman" w:hAnsi="Times New Roman"/>
+      <w:rFonts w:ascii="Calibri" w:hAnsi="Calibri"/>
       <w:sz w:val="21"/>
     </w:rPr>
   </w:style>

</xml_diff>

<commit_message>
pipe compatible gg_finalise + gt footnotes
</commit_message>
<xml_diff>
--- a/_extensions/hsz/custom-reference-doc.docx
+++ b/_extensions/hsz/custom-reference-doc.docx
@@ -277,21 +277,7 @@
             <w:rStyle w:val="Hiperhivatkozs"/>
             <w:rFonts w:cs="Times New Roman"/>
           </w:rPr>
-          <w:t xml:space="preserve"> H</w:t>
-        </w:r>
-        <w:r>
-          <w:rPr>
-            <w:rStyle w:val="Hiperhivatkozs"/>
-            <w:rFonts w:cs="Times New Roman"/>
-          </w:rPr>
-          <w:t>y</w:t>
-        </w:r>
-        <w:r>
-          <w:rPr>
-            <w:rStyle w:val="Hiperhivatkozs"/>
-            <w:rFonts w:cs="Times New Roman"/>
-          </w:rPr>
-          <w:t xml:space="preserve">perlink </w:t>
+          <w:t xml:space="preserve"> Hyperlink </w:t>
         </w:r>
       </w:hyperlink>
       <w:r>
@@ -624,7 +610,7 @@
   <w:abstractNum w:abstractNumId="0" w15:restartNumberingAfterBreak="0">
     <w:nsid w:val="FFFFFF7C"/>
     <w:multiLevelType w:val="singleLevel"/>
-    <w:tmpl w:val="13621930"/>
+    <w:tmpl w:val="58D8D5F0"/>
     <w:lvl w:ilvl="0">
       <w:start w:val="1"/>
       <w:numFmt w:val="decimal"/>
@@ -641,7 +627,7 @@
   <w:abstractNum w:abstractNumId="1" w15:restartNumberingAfterBreak="0">
     <w:nsid w:val="FFFFFF7D"/>
     <w:multiLevelType w:val="singleLevel"/>
-    <w:tmpl w:val="F8C06344"/>
+    <w:tmpl w:val="1428B3E8"/>
     <w:lvl w:ilvl="0">
       <w:start w:val="1"/>
       <w:numFmt w:val="decimal"/>
@@ -658,7 +644,7 @@
   <w:abstractNum w:abstractNumId="2" w15:restartNumberingAfterBreak="0">
     <w:nsid w:val="FFFFFF7E"/>
     <w:multiLevelType w:val="singleLevel"/>
-    <w:tmpl w:val="E2649D86"/>
+    <w:tmpl w:val="0A605E88"/>
     <w:lvl w:ilvl="0">
       <w:start w:val="1"/>
       <w:numFmt w:val="decimal"/>
@@ -675,7 +661,7 @@
   <w:abstractNum w:abstractNumId="3" w15:restartNumberingAfterBreak="0">
     <w:nsid w:val="FFFFFF7F"/>
     <w:multiLevelType w:val="singleLevel"/>
-    <w:tmpl w:val="C2B056BE"/>
+    <w:tmpl w:val="1770A2C2"/>
     <w:lvl w:ilvl="0">
       <w:start w:val="1"/>
       <w:numFmt w:val="decimal"/>
@@ -692,7 +678,7 @@
   <w:abstractNum w:abstractNumId="4" w15:restartNumberingAfterBreak="0">
     <w:nsid w:val="FFFFFF80"/>
     <w:multiLevelType w:val="singleLevel"/>
-    <w:tmpl w:val="F790D4CA"/>
+    <w:tmpl w:val="7C205F26"/>
     <w:lvl w:ilvl="0">
       <w:start w:val="1"/>
       <w:numFmt w:val="bullet"/>
@@ -712,7 +698,7 @@
   <w:abstractNum w:abstractNumId="5" w15:restartNumberingAfterBreak="0">
     <w:nsid w:val="FFFFFF81"/>
     <w:multiLevelType w:val="singleLevel"/>
-    <w:tmpl w:val="91448BD4"/>
+    <w:tmpl w:val="97F66434"/>
     <w:lvl w:ilvl="0">
       <w:start w:val="1"/>
       <w:numFmt w:val="bullet"/>
@@ -732,7 +718,7 @@
   <w:abstractNum w:abstractNumId="6" w15:restartNumberingAfterBreak="0">
     <w:nsid w:val="FFFFFF82"/>
     <w:multiLevelType w:val="singleLevel"/>
-    <w:tmpl w:val="A3E637D4"/>
+    <w:tmpl w:val="ACF4869E"/>
     <w:lvl w:ilvl="0">
       <w:start w:val="1"/>
       <w:numFmt w:val="bullet"/>
@@ -752,7 +738,7 @@
   <w:abstractNum w:abstractNumId="7" w15:restartNumberingAfterBreak="0">
     <w:nsid w:val="FFFFFF83"/>
     <w:multiLevelType w:val="singleLevel"/>
-    <w:tmpl w:val="7220A6F6"/>
+    <w:tmpl w:val="F49E10C0"/>
     <w:lvl w:ilvl="0">
       <w:start w:val="1"/>
       <w:numFmt w:val="bullet"/>
@@ -772,7 +758,7 @@
   <w:abstractNum w:abstractNumId="8" w15:restartNumberingAfterBreak="0">
     <w:nsid w:val="FFFFFF88"/>
     <w:multiLevelType w:val="singleLevel"/>
-    <w:tmpl w:val="F6223AE2"/>
+    <w:tmpl w:val="7C7C05F8"/>
     <w:lvl w:ilvl="0">
       <w:start w:val="1"/>
       <w:numFmt w:val="decimal"/>
@@ -789,7 +775,7 @@
   <w:abstractNum w:abstractNumId="9" w15:restartNumberingAfterBreak="0">
     <w:nsid w:val="FFFFFF89"/>
     <w:multiLevelType w:val="singleLevel"/>
-    <w:tmpl w:val="835CD318"/>
+    <w:tmpl w:val="700AA750"/>
     <w:lvl w:ilvl="0">
       <w:start w:val="1"/>
       <w:numFmt w:val="bullet"/>
@@ -2514,6 +2500,66 @@
     <w:abstractNumId w:val="7"/>
   </w:num>
   <w:num w:numId="570" w16cid:durableId="121965162">
+    <w:abstractNumId w:val="9"/>
+  </w:num>
+  <w:num w:numId="571" w16cid:durableId="1340279630">
+    <w:abstractNumId w:val="0"/>
+  </w:num>
+  <w:num w:numId="572" w16cid:durableId="787895668">
+    <w:abstractNumId w:val="1"/>
+  </w:num>
+  <w:num w:numId="573" w16cid:durableId="1233931072">
+    <w:abstractNumId w:val="2"/>
+  </w:num>
+  <w:num w:numId="574" w16cid:durableId="289283957">
+    <w:abstractNumId w:val="3"/>
+  </w:num>
+  <w:num w:numId="575" w16cid:durableId="1357657023">
+    <w:abstractNumId w:val="8"/>
+  </w:num>
+  <w:num w:numId="576" w16cid:durableId="1705212485">
+    <w:abstractNumId w:val="4"/>
+  </w:num>
+  <w:num w:numId="577" w16cid:durableId="468984751">
+    <w:abstractNumId w:val="5"/>
+  </w:num>
+  <w:num w:numId="578" w16cid:durableId="1833832616">
+    <w:abstractNumId w:val="6"/>
+  </w:num>
+  <w:num w:numId="579" w16cid:durableId="1029256154">
+    <w:abstractNumId w:val="7"/>
+  </w:num>
+  <w:num w:numId="580" w16cid:durableId="13388875">
+    <w:abstractNumId w:val="9"/>
+  </w:num>
+  <w:num w:numId="581" w16cid:durableId="318077894">
+    <w:abstractNumId w:val="0"/>
+  </w:num>
+  <w:num w:numId="582" w16cid:durableId="263996417">
+    <w:abstractNumId w:val="1"/>
+  </w:num>
+  <w:num w:numId="583" w16cid:durableId="490022487">
+    <w:abstractNumId w:val="2"/>
+  </w:num>
+  <w:num w:numId="584" w16cid:durableId="833229574">
+    <w:abstractNumId w:val="3"/>
+  </w:num>
+  <w:num w:numId="585" w16cid:durableId="780761174">
+    <w:abstractNumId w:val="8"/>
+  </w:num>
+  <w:num w:numId="586" w16cid:durableId="1249731321">
+    <w:abstractNumId w:val="4"/>
+  </w:num>
+  <w:num w:numId="587" w16cid:durableId="701901728">
+    <w:abstractNumId w:val="5"/>
+  </w:num>
+  <w:num w:numId="588" w16cid:durableId="514153660">
+    <w:abstractNumId w:val="6"/>
+  </w:num>
+  <w:num w:numId="589" w16cid:durableId="1839540459">
+    <w:abstractNumId w:val="7"/>
+  </w:num>
+  <w:num w:numId="590" w16cid:durableId="975061387">
     <w:abstractNumId w:val="9"/>
   </w:num>
 </w:numbering>
@@ -3364,10 +3410,10 @@
   <w:style w:type="character" w:styleId="Hiperhivatkozs">
     <w:name w:val="Hyperlink"/>
     <w:basedOn w:val="KpalrsChar"/>
-    <w:rsid w:val="00E57F4A"/>
+    <w:rsid w:val="00B54A2E"/>
     <w:rPr>
       <w:rFonts w:ascii="Calibri" w:hAnsi="Calibri"/>
-      <w:color w:val="4F81BD" w:themeColor="accent1"/>
+      <w:color w:val="auto"/>
       <w:sz w:val="21"/>
     </w:rPr>
   </w:style>

</xml_diff>